<commit_message>
temp commit for figure update
</commit_message>
<xml_diff>
--- a/paper/supplementary.docx
+++ b/paper/supplementary.docx
@@ -23,20 +23,75 @@
       <w:r>
         <w:drawing>
           <wp:inline>
-            <wp:extent cx="5943600" cy="2971800"/>
+            <wp:extent cx="5943600" cy="4457700"/>
             <wp:effectExtent b="0" l="0" r="0" t="0"/>
-            <wp:docPr descr="Figure 1: Comparison between the two M&amp;V methods in detecting no intervention effect (expressed without absolute calculation) when buildings are subject to baseline change." title="" id="21" name="Picture"/>
+            <wp:docPr descr="Figure 1: Site summary of the filtered buildings from BDG2 dataset (counts &lt; 10 are omitted for visualization; left: aggregated counts of buildings for each type; right: breakdown building counts for each building type at each location)" title="" id="21" name="Picture"/>
             <a:graphic>
               <a:graphicData uri="http://schemas.openxmlformats.org/drawingml/2006/picture">
                 <pic:pic>
                   <pic:nvPicPr>
-                    <pic:cNvPr descr="../figs/supplementary/figs/absnull-1.jpeg" id="22" name="Picture"/>
+                    <pic:cNvPr descr="../figs/supplementary/figs/stablesite-1.jpeg" id="22" name="Picture"/>
                     <pic:cNvPicPr>
                       <a:picLocks noChangeArrowheads="1" noChangeAspect="1"/>
                     </pic:cNvPicPr>
                   </pic:nvPicPr>
                   <pic:blipFill>
                     <a:blip r:embed="rId20"/>
+                    <a:stretch>
+                      <a:fillRect/>
+                    </a:stretch>
+                  </pic:blipFill>
+                  <pic:spPr bwMode="auto">
+                    <a:xfrm>
+                      <a:off x="0" y="0"/>
+                      <a:ext cx="5943600" cy="4457700"/>
+                    </a:xfrm>
+                    <a:prstGeom prst="rect">
+                      <a:avLst/>
+                    </a:prstGeom>
+                    <a:noFill/>
+                    <a:ln w="9525">
+                      <a:noFill/>
+                      <a:headEnd/>
+                      <a:tailEnd/>
+                    </a:ln>
+                  </pic:spPr>
+                </pic:pic>
+              </a:graphicData>
+            </a:graphic>
+          </wp:inline>
+        </w:drawing>
+      </w:r>
+    </w:p>
+    <w:p>
+      <w:pPr>
+        <w:pStyle w:val="ImageCaption"/>
+      </w:pPr>
+      <w:r>
+        <w:t xml:space="preserve">Figure 1: Site summary of the filtered buildings from BDG2 dataset (counts &lt; 10 are omitted for visualization; left: aggregated counts of buildings for each type; right: breakdown building counts for each building type at each location)</w:t>
+      </w:r>
+    </w:p>
+    <w:p>
+      <w:pPr>
+        <w:pStyle w:val="CaptionedFigure"/>
+      </w:pPr>
+      <w:r>
+        <w:drawing>
+          <wp:inline>
+            <wp:extent cx="5943600" cy="2971800"/>
+            <wp:effectExtent b="0" l="0" r="0" t="0"/>
+            <wp:docPr descr="Figure 2: Proposed intervention strategy: chilled water supply temperature reset based on outdoor temperature." title="" id="24" name="Picture"/>
+            <a:graphic>
+              <a:graphicData uri="http://schemas.openxmlformats.org/drawingml/2006/picture">
+                <pic:pic>
+                  <pic:nvPicPr>
+                    <pic:cNvPr descr="../figs/supplementary/figs/chwst-1.jpeg" id="25" name="Picture"/>
+                    <pic:cNvPicPr>
+                      <a:picLocks noChangeArrowheads="1" noChangeAspect="1"/>
+                    </pic:cNvPicPr>
+                  </pic:nvPicPr>
+                  <pic:blipFill>
+                    <a:blip r:embed="rId23"/>
                     <a:stretch>
                       <a:fillRect/>
                     </a:stretch>
@@ -68,7 +123,392 @@
         <w:pStyle w:val="ImageCaption"/>
       </w:pPr>
       <w:r>
-        <w:t xml:space="preserve">Figure 1: Comparison between the two M&amp;V methods in detecting no intervention effect (expressed without absolute calculation) when buildings are subject to baseline change.</w:t>
+        <w:t xml:space="preserve">Figure 2: Proposed intervention strategy: chilled water supply temperature reset based on outdoor temperature.</w:t>
+      </w:r>
+    </w:p>
+    <w:p>
+      <w:pPr>
+        <w:pStyle w:val="CaptionedFigure"/>
+      </w:pPr>
+      <w:r>
+        <w:drawing>
+          <wp:inline>
+            <wp:extent cx="5943600" cy="4622800"/>
+            <wp:effectExtent b="0" l="0" r="0" t="0"/>
+            <wp:docPr descr="Figure 3: Distribution of estimated deviation from the ground-truth savings calculated by the two M&amp;V methods (red dashed line highlighting 0% error)" title="" id="27" name="Picture"/>
+            <a:graphic>
+              <a:graphicData uri="http://schemas.openxmlformats.org/drawingml/2006/picture">
+                <pic:pic>
+                  <pic:nvPicPr>
+                    <pic:cNvPr descr="../figs/supplementary/figs/meanerr-1.jpeg" id="28" name="Picture"/>
+                    <pic:cNvPicPr>
+                      <a:picLocks noChangeArrowheads="1" noChangeAspect="1"/>
+                    </pic:cNvPicPr>
+                  </pic:nvPicPr>
+                  <pic:blipFill>
+                    <a:blip r:embed="rId26"/>
+                    <a:stretch>
+                      <a:fillRect/>
+                    </a:stretch>
+                  </pic:blipFill>
+                  <pic:spPr bwMode="auto">
+                    <a:xfrm>
+                      <a:off x="0" y="0"/>
+                      <a:ext cx="5943600" cy="4622800"/>
+                    </a:xfrm>
+                    <a:prstGeom prst="rect">
+                      <a:avLst/>
+                    </a:prstGeom>
+                    <a:noFill/>
+                    <a:ln w="9525">
+                      <a:noFill/>
+                      <a:headEnd/>
+                      <a:tailEnd/>
+                    </a:ln>
+                  </pic:spPr>
+                </pic:pic>
+              </a:graphicData>
+            </a:graphic>
+          </wp:inline>
+        </w:drawing>
+      </w:r>
+    </w:p>
+    <w:p>
+      <w:pPr>
+        <w:pStyle w:val="ImageCaption"/>
+      </w:pPr>
+      <w:r>
+        <w:t xml:space="preserve">Figure 3: Distribution of estimated deviation from the ground-truth savings calculated by the two M&amp;V methods (red dashed line highlighting 0% error)</w:t>
+      </w:r>
+    </w:p>
+    <w:p>
+      <w:pPr>
+        <w:pStyle w:val="CaptionedFigure"/>
+      </w:pPr>
+      <w:r>
+        <w:drawing>
+          <wp:inline>
+            <wp:extent cx="5943600" cy="2641600"/>
+            <wp:effectExtent b="0" l="0" r="0" t="0"/>
+            <wp:docPr descr="Figure 4: Comparison between the two M&amp;V methods in detecting no intervention effect (expressed without absolute calculation) when buildings are subject to baseline change." title="" id="30" name="Picture"/>
+            <a:graphic>
+              <a:graphicData uri="http://schemas.openxmlformats.org/drawingml/2006/picture">
+                <pic:pic>
+                  <pic:nvPicPr>
+                    <pic:cNvPr descr="../figs/supplementary/figs/absnull-1.jpeg" id="31" name="Picture"/>
+                    <pic:cNvPicPr>
+                      <a:picLocks noChangeArrowheads="1" noChangeAspect="1"/>
+                    </pic:cNvPicPr>
+                  </pic:nvPicPr>
+                  <pic:blipFill>
+                    <a:blip r:embed="rId29"/>
+                    <a:stretch>
+                      <a:fillRect/>
+                    </a:stretch>
+                  </pic:blipFill>
+                  <pic:spPr bwMode="auto">
+                    <a:xfrm>
+                      <a:off x="0" y="0"/>
+                      <a:ext cx="5943600" cy="2641600"/>
+                    </a:xfrm>
+                    <a:prstGeom prst="rect">
+                      <a:avLst/>
+                    </a:prstGeom>
+                    <a:noFill/>
+                    <a:ln w="9525">
+                      <a:noFill/>
+                      <a:headEnd/>
+                      <a:tailEnd/>
+                    </a:ln>
+                  </pic:spPr>
+                </pic:pic>
+              </a:graphicData>
+            </a:graphic>
+          </wp:inline>
+        </w:drawing>
+      </w:r>
+    </w:p>
+    <w:p>
+      <w:pPr>
+        <w:pStyle w:val="ImageCaption"/>
+      </w:pPr>
+      <w:r>
+        <w:t xml:space="preserve">Figure 4: Comparison between the two M&amp;V methods in detecting no intervention effect (expressed without absolute calculation) when buildings are subject to baseline change.</w:t>
+      </w:r>
+    </w:p>
+    <w:p>
+      <w:pPr>
+        <w:pStyle w:val="CaptionedFigure"/>
+      </w:pPr>
+      <w:r>
+        <w:drawing>
+          <wp:inline>
+            <wp:extent cx="5943600" cy="4622800"/>
+            <wp:effectExtent b="0" l="0" r="0" t="0"/>
+            <wp:docPr descr="Figure 5: Comparison of different sampling ratio impact on M&amp;V estimation accuracy (expressed without absolute calculation for errors)" title="" id="33" name="Picture"/>
+            <a:graphic>
+              <a:graphicData uri="http://schemas.openxmlformats.org/drawingml/2006/picture">
+                <pic:pic>
+                  <pic:nvPicPr>
+                    <pic:cNvPr descr="../figs/supplementary/figs/meancont-1.jpeg" id="34" name="Picture"/>
+                    <pic:cNvPicPr>
+                      <a:picLocks noChangeArrowheads="1" noChangeAspect="1"/>
+                    </pic:cNvPicPr>
+                  </pic:nvPicPr>
+                  <pic:blipFill>
+                    <a:blip r:embed="rId32"/>
+                    <a:stretch>
+                      <a:fillRect/>
+                    </a:stretch>
+                  </pic:blipFill>
+                  <pic:spPr bwMode="auto">
+                    <a:xfrm>
+                      <a:off x="0" y="0"/>
+                      <a:ext cx="5943600" cy="4622800"/>
+                    </a:xfrm>
+                    <a:prstGeom prst="rect">
+                      <a:avLst/>
+                    </a:prstGeom>
+                    <a:noFill/>
+                    <a:ln w="9525">
+                      <a:noFill/>
+                      <a:headEnd/>
+                      <a:tailEnd/>
+                    </a:ln>
+                  </pic:spPr>
+                </pic:pic>
+              </a:graphicData>
+            </a:graphic>
+          </wp:inline>
+        </w:drawing>
+      </w:r>
+    </w:p>
+    <w:p>
+      <w:pPr>
+        <w:pStyle w:val="ImageCaption"/>
+      </w:pPr>
+      <w:r>
+        <w:t xml:space="preserve">Figure 5: Comparison of different sampling ratio impact on M&amp;V estimation accuracy (expressed without absolute calculation for errors)</w:t>
+      </w:r>
+    </w:p>
+    <w:p>
+      <w:pPr>
+        <w:pStyle w:val="CaptionedFigure"/>
+      </w:pPr>
+      <w:r>
+        <w:drawing>
+          <wp:inline>
+            <wp:extent cx="5943600" cy="4622800"/>
+            <wp:effectExtent b="0" l="0" r="0" t="0"/>
+            <wp:docPr descr="Figure 6: Comparison of different sampling ratio impact on M&amp;V estimation accuracy over the entire 24 months (previous results of sampling at 50%/50% shown on the left side of the red dashed line)" title="" id="36" name="Picture"/>
+            <a:graphic>
+              <a:graphicData uri="http://schemas.openxmlformats.org/drawingml/2006/picture">
+                <pic:pic>
+                  <pic:nvPicPr>
+                    <pic:cNvPr descr="../figs/supplementary/figs/abscont-1.jpeg" id="37" name="Picture"/>
+                    <pic:cNvPicPr>
+                      <a:picLocks noChangeArrowheads="1" noChangeAspect="1"/>
+                    </pic:cNvPicPr>
+                  </pic:nvPicPr>
+                  <pic:blipFill>
+                    <a:blip r:embed="rId35"/>
+                    <a:stretch>
+                      <a:fillRect/>
+                    </a:stretch>
+                  </pic:blipFill>
+                  <pic:spPr bwMode="auto">
+                    <a:xfrm>
+                      <a:off x="0" y="0"/>
+                      <a:ext cx="5943600" cy="4622800"/>
+                    </a:xfrm>
+                    <a:prstGeom prst="rect">
+                      <a:avLst/>
+                    </a:prstGeom>
+                    <a:noFill/>
+                    <a:ln w="9525">
+                      <a:noFill/>
+                      <a:headEnd/>
+                      <a:tailEnd/>
+                    </a:ln>
+                  </pic:spPr>
+                </pic:pic>
+              </a:graphicData>
+            </a:graphic>
+          </wp:inline>
+        </w:drawing>
+      </w:r>
+    </w:p>
+    <w:p>
+      <w:pPr>
+        <w:pStyle w:val="ImageCaption"/>
+      </w:pPr>
+      <w:r>
+        <w:t xml:space="preserve">Figure 6: Comparison of different sampling ratio impact on M&amp;V estimation accuracy over the entire 24 months (previous results of sampling at 50%/50% shown on the left side of the red dashed line)</w:t>
+      </w:r>
+    </w:p>
+    <w:p>
+      <w:pPr>
+        <w:pStyle w:val="CaptionedFigure"/>
+      </w:pPr>
+      <w:r>
+        <w:drawing>
+          <wp:inline>
+            <wp:extent cx="5943600" cy="5283200"/>
+            <wp:effectExtent b="0" l="0" r="0" t="0"/>
+            <wp:docPr descr="Figure 7: Comparison of different sampling interval impact on M&amp;V estimation accuracy over the course of two years (dropped: all non-consecutive days were dropped; kept: all measurements were kept)" title="" id="39" name="Picture"/>
+            <a:graphic>
+              <a:graphicData uri="http://schemas.openxmlformats.org/drawingml/2006/picture">
+                <pic:pic>
+                  <pic:nvPicPr>
+                    <pic:cNvPr descr="../figs/supplementary/figs/absint2y-1.jpeg" id="40" name="Picture"/>
+                    <pic:cNvPicPr>
+                      <a:picLocks noChangeArrowheads="1" noChangeAspect="1"/>
+                    </pic:cNvPicPr>
+                  </pic:nvPicPr>
+                  <pic:blipFill>
+                    <a:blip r:embed="rId38"/>
+                    <a:stretch>
+                      <a:fillRect/>
+                    </a:stretch>
+                  </pic:blipFill>
+                  <pic:spPr bwMode="auto">
+                    <a:xfrm>
+                      <a:off x="0" y="0"/>
+                      <a:ext cx="5943600" cy="5283200"/>
+                    </a:xfrm>
+                    <a:prstGeom prst="rect">
+                      <a:avLst/>
+                    </a:prstGeom>
+                    <a:noFill/>
+                    <a:ln w="9525">
+                      <a:noFill/>
+                      <a:headEnd/>
+                      <a:tailEnd/>
+                    </a:ln>
+                  </pic:spPr>
+                </pic:pic>
+              </a:graphicData>
+            </a:graphic>
+          </wp:inline>
+        </w:drawing>
+      </w:r>
+    </w:p>
+    <w:p>
+      <w:pPr>
+        <w:pStyle w:val="ImageCaption"/>
+      </w:pPr>
+      <w:r>
+        <w:t xml:space="preserve">Figure 7: Comparison of different sampling interval impact on M&amp;V estimation accuracy over the course of two years (dropped: all non-consecutive days were dropped; kept: all measurements were kept)</w:t>
+      </w:r>
+    </w:p>
+    <w:p>
+      <w:pPr>
+        <w:pStyle w:val="CaptionedFigure"/>
+      </w:pPr>
+      <w:r>
+        <w:drawing>
+          <wp:inline>
+            <wp:extent cx="5943600" cy="5283200"/>
+            <wp:effectExtent b="0" l="0" r="0" t="0"/>
+            <wp:docPr descr="Figure 8: Comparison of different sampling interval impact on M&amp;V estimation accuracy after satisfying all stopping criteria (without absolute calculation)" title="" id="42" name="Picture"/>
+            <a:graphic>
+              <a:graphicData uri="http://schemas.openxmlformats.org/drawingml/2006/picture">
+                <pic:pic>
+                  <pic:nvPicPr>
+                    <pic:cNvPr descr="../figs/supplementary/figs/meanintspt-1.jpeg" id="43" name="Picture"/>
+                    <pic:cNvPicPr>
+                      <a:picLocks noChangeArrowheads="1" noChangeAspect="1"/>
+                    </pic:cNvPicPr>
+                  </pic:nvPicPr>
+                  <pic:blipFill>
+                    <a:blip r:embed="rId41"/>
+                    <a:stretch>
+                      <a:fillRect/>
+                    </a:stretch>
+                  </pic:blipFill>
+                  <pic:spPr bwMode="auto">
+                    <a:xfrm>
+                      <a:off x="0" y="0"/>
+                      <a:ext cx="5943600" cy="5283200"/>
+                    </a:xfrm>
+                    <a:prstGeom prst="rect">
+                      <a:avLst/>
+                    </a:prstGeom>
+                    <a:noFill/>
+                    <a:ln w="9525">
+                      <a:noFill/>
+                      <a:headEnd/>
+                      <a:tailEnd/>
+                    </a:ln>
+                  </pic:spPr>
+                </pic:pic>
+              </a:graphicData>
+            </a:graphic>
+          </wp:inline>
+        </w:drawing>
+      </w:r>
+    </w:p>
+    <w:p>
+      <w:pPr>
+        <w:pStyle w:val="ImageCaption"/>
+      </w:pPr>
+      <w:r>
+        <w:t xml:space="preserve">Figure 8: Comparison of different sampling interval impact on M&amp;V estimation accuracy after satisfying all stopping criteria (without absolute calculation)</w:t>
+      </w:r>
+    </w:p>
+    <w:p>
+      <w:pPr>
+        <w:pStyle w:val="CaptionedFigure"/>
+      </w:pPr>
+      <w:r>
+        <w:drawing>
+          <wp:inline>
+            <wp:extent cx="5943600" cy="5283200"/>
+            <wp:effectExtent b="0" l="0" r="0" t="0"/>
+            <wp:docPr descr="Figure 9: Comparison of different sampling interval impact on M&amp;V estimation accuracy over the course of the two years (without absolute calculation)" title="" id="45" name="Picture"/>
+            <a:graphic>
+              <a:graphicData uri="http://schemas.openxmlformats.org/drawingml/2006/picture">
+                <pic:pic>
+                  <pic:nvPicPr>
+                    <pic:cNvPr descr="../figs/supplementary/figs/meanint2y-1.jpeg" id="46" name="Picture"/>
+                    <pic:cNvPicPr>
+                      <a:picLocks noChangeArrowheads="1" noChangeAspect="1"/>
+                    </pic:cNvPicPr>
+                  </pic:nvPicPr>
+                  <pic:blipFill>
+                    <a:blip r:embed="rId44"/>
+                    <a:stretch>
+                      <a:fillRect/>
+                    </a:stretch>
+                  </pic:blipFill>
+                  <pic:spPr bwMode="auto">
+                    <a:xfrm>
+                      <a:off x="0" y="0"/>
+                      <a:ext cx="5943600" cy="5283200"/>
+                    </a:xfrm>
+                    <a:prstGeom prst="rect">
+                      <a:avLst/>
+                    </a:prstGeom>
+                    <a:noFill/>
+                    <a:ln w="9525">
+                      <a:noFill/>
+                      <a:headEnd/>
+                      <a:tailEnd/>
+                    </a:ln>
+                  </pic:spPr>
+                </pic:pic>
+              </a:graphicData>
+            </a:graphic>
+          </wp:inline>
+        </w:drawing>
+      </w:r>
+    </w:p>
+    <w:p>
+      <w:pPr>
+        <w:pStyle w:val="ImageCaption"/>
+      </w:pPr>
+      <w:r>
+        <w:t xml:space="preserve">Figure 9: Comparison of different sampling interval impact on M&amp;V estimation accuracy over the course of the two years (without absolute calculation)</w:t>
       </w:r>
     </w:p>
     <w:p>
@@ -80,18 +520,18 @@
           <wp:inline>
             <wp:extent cx="5943600" cy="3962400"/>
             <wp:effectExtent b="0" l="0" r="0" t="0"/>
-            <wp:docPr descr="Figure 2: Comparison of different sampling ratio impact on M&amp;V estimation accuracy (expressed without absolute calculation for errors)" title="" id="24" name="Picture"/>
+            <wp:docPr descr="Figure 10: Time required to satisfy all stopping criteria starting from March and using a shorter blocking period of 6 weeks" title="" id="48" name="Picture"/>
             <a:graphic>
               <a:graphicData uri="http://schemas.openxmlformats.org/drawingml/2006/picture">
                 <pic:pic>
                   <pic:nvPicPr>
-                    <pic:cNvPr descr="../figs/supplementary/figs/meancont-1.jpeg" id="25" name="Picture"/>
+                    <pic:cNvPr descr="../figs/supplementary/6week_start_time.png" id="49" name="Picture"/>
                     <pic:cNvPicPr>
                       <a:picLocks noChangeArrowheads="1" noChangeAspect="1"/>
                     </pic:cNvPicPr>
                   </pic:nvPicPr>
                   <pic:blipFill>
-                    <a:blip r:embed="rId23"/>
+                    <a:blip r:embed="rId47"/>
                     <a:stretch>
                       <a:fillRect/>
                     </a:stretch>
@@ -123,227 +563,7 @@
         <w:pStyle w:val="ImageCaption"/>
       </w:pPr>
       <w:r>
-        <w:t xml:space="preserve">Figure 2: Comparison of different sampling ratio impact on M&amp;V estimation accuracy (expressed without absolute calculation for errors)</w:t>
-      </w:r>
-    </w:p>
-    <w:p>
-      <w:pPr>
-        <w:pStyle w:val="CaptionedFigure"/>
-      </w:pPr>
-      <w:r>
-        <w:drawing>
-          <wp:inline>
-            <wp:extent cx="5943600" cy="4457700"/>
-            <wp:effectExtent b="0" l="0" r="0" t="0"/>
-            <wp:docPr descr="Figure 3: Comparison of different sampling interval impact on M&amp;V estimation accuracy over the course of two years (dropped: all non-consecutive days were dropped; kept: all measurements were kept)" title="" id="27" name="Picture"/>
-            <a:graphic>
-              <a:graphicData uri="http://schemas.openxmlformats.org/drawingml/2006/picture">
-                <pic:pic>
-                  <pic:nvPicPr>
-                    <pic:cNvPr descr="../figs/supplementary/figs/absint2y-1.jpeg" id="28" name="Picture"/>
-                    <pic:cNvPicPr>
-                      <a:picLocks noChangeArrowheads="1" noChangeAspect="1"/>
-                    </pic:cNvPicPr>
-                  </pic:nvPicPr>
-                  <pic:blipFill>
-                    <a:blip r:embed="rId26"/>
-                    <a:stretch>
-                      <a:fillRect/>
-                    </a:stretch>
-                  </pic:blipFill>
-                  <pic:spPr bwMode="auto">
-                    <a:xfrm>
-                      <a:off x="0" y="0"/>
-                      <a:ext cx="5943600" cy="4457700"/>
-                    </a:xfrm>
-                    <a:prstGeom prst="rect">
-                      <a:avLst/>
-                    </a:prstGeom>
-                    <a:noFill/>
-                    <a:ln w="9525">
-                      <a:noFill/>
-                      <a:headEnd/>
-                      <a:tailEnd/>
-                    </a:ln>
-                  </pic:spPr>
-                </pic:pic>
-              </a:graphicData>
-            </a:graphic>
-          </wp:inline>
-        </w:drawing>
-      </w:r>
-    </w:p>
-    <w:p>
-      <w:pPr>
-        <w:pStyle w:val="ImageCaption"/>
-      </w:pPr>
-      <w:r>
-        <w:t xml:space="preserve">Figure 3: Comparison of different sampling interval impact on M&amp;V estimation accuracy over the course of two years (dropped: all non-consecutive days were dropped; kept: all measurements were kept)</w:t>
-      </w:r>
-    </w:p>
-    <w:p>
-      <w:pPr>
-        <w:pStyle w:val="CaptionedFigure"/>
-      </w:pPr>
-      <w:r>
-        <w:drawing>
-          <wp:inline>
-            <wp:extent cx="5943600" cy="4457700"/>
-            <wp:effectExtent b="0" l="0" r="0" t="0"/>
-            <wp:docPr descr="Figure 4: Comparison of different sampling interval impact on M&amp;V estimation accuracy after satisfying all stopping criteria (without absolute calculation)" title="" id="30" name="Picture"/>
-            <a:graphic>
-              <a:graphicData uri="http://schemas.openxmlformats.org/drawingml/2006/picture">
-                <pic:pic>
-                  <pic:nvPicPr>
-                    <pic:cNvPr descr="../figs/supplementary/figs/meanintspt-1.jpeg" id="31" name="Picture"/>
-                    <pic:cNvPicPr>
-                      <a:picLocks noChangeArrowheads="1" noChangeAspect="1"/>
-                    </pic:cNvPicPr>
-                  </pic:nvPicPr>
-                  <pic:blipFill>
-                    <a:blip r:embed="rId29"/>
-                    <a:stretch>
-                      <a:fillRect/>
-                    </a:stretch>
-                  </pic:blipFill>
-                  <pic:spPr bwMode="auto">
-                    <a:xfrm>
-                      <a:off x="0" y="0"/>
-                      <a:ext cx="5943600" cy="4457700"/>
-                    </a:xfrm>
-                    <a:prstGeom prst="rect">
-                      <a:avLst/>
-                    </a:prstGeom>
-                    <a:noFill/>
-                    <a:ln w="9525">
-                      <a:noFill/>
-                      <a:headEnd/>
-                      <a:tailEnd/>
-                    </a:ln>
-                  </pic:spPr>
-                </pic:pic>
-              </a:graphicData>
-            </a:graphic>
-          </wp:inline>
-        </w:drawing>
-      </w:r>
-    </w:p>
-    <w:p>
-      <w:pPr>
-        <w:pStyle w:val="ImageCaption"/>
-      </w:pPr>
-      <w:r>
-        <w:t xml:space="preserve">Figure 4: Comparison of different sampling interval impact on M&amp;V estimation accuracy after satisfying all stopping criteria (without absolute calculation)</w:t>
-      </w:r>
-    </w:p>
-    <w:p>
-      <w:pPr>
-        <w:pStyle w:val="CaptionedFigure"/>
-      </w:pPr>
-      <w:r>
-        <w:drawing>
-          <wp:inline>
-            <wp:extent cx="5943600" cy="4457700"/>
-            <wp:effectExtent b="0" l="0" r="0" t="0"/>
-            <wp:docPr descr="Figure 5: Comparison of different sampling interval impact on M&amp;V estimation accuracy over the course of the two years (without absolute calculation)" title="" id="33" name="Picture"/>
-            <a:graphic>
-              <a:graphicData uri="http://schemas.openxmlformats.org/drawingml/2006/picture">
-                <pic:pic>
-                  <pic:nvPicPr>
-                    <pic:cNvPr descr="../figs/supplementary/figs/meanint2y-1.jpeg" id="34" name="Picture"/>
-                    <pic:cNvPicPr>
-                      <a:picLocks noChangeArrowheads="1" noChangeAspect="1"/>
-                    </pic:cNvPicPr>
-                  </pic:nvPicPr>
-                  <pic:blipFill>
-                    <a:blip r:embed="rId32"/>
-                    <a:stretch>
-                      <a:fillRect/>
-                    </a:stretch>
-                  </pic:blipFill>
-                  <pic:spPr bwMode="auto">
-                    <a:xfrm>
-                      <a:off x="0" y="0"/>
-                      <a:ext cx="5943600" cy="4457700"/>
-                    </a:xfrm>
-                    <a:prstGeom prst="rect">
-                      <a:avLst/>
-                    </a:prstGeom>
-                    <a:noFill/>
-                    <a:ln w="9525">
-                      <a:noFill/>
-                      <a:headEnd/>
-                      <a:tailEnd/>
-                    </a:ln>
-                  </pic:spPr>
-                </pic:pic>
-              </a:graphicData>
-            </a:graphic>
-          </wp:inline>
-        </w:drawing>
-      </w:r>
-    </w:p>
-    <w:p>
-      <w:pPr>
-        <w:pStyle w:val="ImageCaption"/>
-      </w:pPr>
-      <w:r>
-        <w:t xml:space="preserve">Figure 5: Comparison of different sampling interval impact on M&amp;V estimation accuracy over the course of the two years (without absolute calculation)</w:t>
-      </w:r>
-    </w:p>
-    <w:p>
-      <w:pPr>
-        <w:pStyle w:val="CaptionedFigure"/>
-      </w:pPr>
-      <w:r>
-        <w:drawing>
-          <wp:inline>
-            <wp:extent cx="5943600" cy="3962400"/>
-            <wp:effectExtent b="0" l="0" r="0" t="0"/>
-            <wp:docPr descr="Figure 6: Time required to satisfy all stopping criteria starting from March and using a shorter blocking period of 6 weeks" title="" id="36" name="Picture"/>
-            <a:graphic>
-              <a:graphicData uri="http://schemas.openxmlformats.org/drawingml/2006/picture">
-                <pic:pic>
-                  <pic:nvPicPr>
-                    <pic:cNvPr descr="../figs/manuscript/6week_start_time.png" id="37" name="Picture"/>
-                    <pic:cNvPicPr>
-                      <a:picLocks noChangeArrowheads="1" noChangeAspect="1"/>
-                    </pic:cNvPicPr>
-                  </pic:nvPicPr>
-                  <pic:blipFill>
-                    <a:blip r:embed="rId35"/>
-                    <a:stretch>
-                      <a:fillRect/>
-                    </a:stretch>
-                  </pic:blipFill>
-                  <pic:spPr bwMode="auto">
-                    <a:xfrm>
-                      <a:off x="0" y="0"/>
-                      <a:ext cx="5943600" cy="3962400"/>
-                    </a:xfrm>
-                    <a:prstGeom prst="rect">
-                      <a:avLst/>
-                    </a:prstGeom>
-                    <a:noFill/>
-                    <a:ln w="9525">
-                      <a:noFill/>
-                      <a:headEnd/>
-                      <a:tailEnd/>
-                    </a:ln>
-                  </pic:spPr>
-                </pic:pic>
-              </a:graphicData>
-            </a:graphic>
-          </wp:inline>
-        </w:drawing>
-      </w:r>
-    </w:p>
-    <w:p>
-      <w:pPr>
-        <w:pStyle w:val="ImageCaption"/>
-      </w:pPr>
-      <w:r>
-        <w:t xml:space="preserve">Figure 6: Time required to satisfy all stopping criteria starting from March and using a shorter blocking period of 6 weeks</w:t>
+        <w:t xml:space="preserve">Figure 10: Time required to satisfy all stopping criteria starting from March and using a shorter blocking period of 6 weeks</w:t>
       </w:r>
     </w:p>
     <w:sectPr>

</xml_diff>

<commit_message>
updaded review for manuscript and updated readme file
</commit_message>
<xml_diff>
--- a/paper/supplementary.docx
+++ b/paper/supplementary.docx
@@ -135,7 +135,7 @@
           <wp:inline>
             <wp:extent cx="5943600" cy="4622800"/>
             <wp:effectExtent b="0" l="0" r="0" t="0"/>
-            <wp:docPr descr="Figure 3: Distribution of estimated deviation from the ground-truth savings calculated by the two M&amp;V methods (red dashed line highlighting 0% error)" title="" id="27" name="Picture"/>
+            <wp:docPr descr="Figure 3: Distribution of estimated deviation (without absolute calculation) from the ground-truth savings calculated by the two M&amp;V methods (red dashed line highlighting 0% error)" title="" id="27" name="Picture"/>
             <a:graphic>
               <a:graphicData uri="http://schemas.openxmlformats.org/drawingml/2006/picture">
                 <pic:pic>
@@ -178,7 +178,7 @@
         <w:pStyle w:val="ImageCaption"/>
       </w:pPr>
       <w:r>
-        <w:t xml:space="preserve">Figure 3: Distribution of estimated deviation from the ground-truth savings calculated by the two M&amp;V methods (red dashed line highlighting 0% error)</w:t>
+        <w:t xml:space="preserve">Figure 3: Distribution of estimated deviation (without absolute calculation) from the ground-truth savings calculated by the two M&amp;V methods (red dashed line highlighting 0% error)</w:t>
       </w:r>
     </w:p>
     <w:p>
@@ -190,7 +190,7 @@
           <wp:inline>
             <wp:extent cx="5943600" cy="2641600"/>
             <wp:effectExtent b="0" l="0" r="0" t="0"/>
-            <wp:docPr descr="Figure 4: Comparison between the two M&amp;V methods in detecting no intervention effect (expressed without absolute calculation) when buildings are subject to baseline change." title="" id="30" name="Picture"/>
+            <wp:docPr descr="Figure 4: Comparison between the two M&amp;V methods in detecting no intervention effect when buildings are subject to baseline change." title="" id="30" name="Picture"/>
             <a:graphic>
               <a:graphicData uri="http://schemas.openxmlformats.org/drawingml/2006/picture">
                 <pic:pic>
@@ -233,7 +233,7 @@
         <w:pStyle w:val="ImageCaption"/>
       </w:pPr>
       <w:r>
-        <w:t xml:space="preserve">Figure 4: Comparison between the two M&amp;V methods in detecting no intervention effect (expressed without absolute calculation) when buildings are subject to baseline change.</w:t>
+        <w:t xml:space="preserve">Figure 4: Comparison between the two M&amp;V methods in detecting no intervention effect when buildings are subject to baseline change.</w:t>
       </w:r>
     </w:p>
     <w:p>
@@ -245,12 +245,12 @@
           <wp:inline>
             <wp:extent cx="5943600" cy="4622800"/>
             <wp:effectExtent b="0" l="0" r="0" t="0"/>
-            <wp:docPr descr="Figure 5: Comparison of different sampling ratio impact on M&amp;V estimation accuracy (expressed without absolute calculation for errors)" title="" id="33" name="Picture"/>
+            <wp:docPr descr="Figure 5: Comparison of different sampling ratio impact on M&amp;V estimation accuracy over the entire 24 months (previous results of sampling at 50%/50% shown on the left side of the red dashed line)" title="" id="33" name="Picture"/>
             <a:graphic>
               <a:graphicData uri="http://schemas.openxmlformats.org/drawingml/2006/picture">
                 <pic:pic>
                   <pic:nvPicPr>
-                    <pic:cNvPr descr="../figs/supplementary/figs/meancont-1.jpeg" id="34" name="Picture"/>
+                    <pic:cNvPr descr="../figs/supplementary/figs/abscont-1.jpeg" id="34" name="Picture"/>
                     <pic:cNvPicPr>
                       <a:picLocks noChangeArrowheads="1" noChangeAspect="1"/>
                     </pic:cNvPicPr>
@@ -288,7 +288,7 @@
         <w:pStyle w:val="ImageCaption"/>
       </w:pPr>
       <w:r>
-        <w:t xml:space="preserve">Figure 5: Comparison of different sampling ratio impact on M&amp;V estimation accuracy (expressed without absolute calculation for errors)</w:t>
+        <w:t xml:space="preserve">Figure 5: Comparison of different sampling ratio impact on M&amp;V estimation accuracy over the entire 24 months (previous results of sampling at 50%/50% shown on the left side of the red dashed line)</w:t>
       </w:r>
     </w:p>
     <w:p>
@@ -300,12 +300,12 @@
           <wp:inline>
             <wp:extent cx="5943600" cy="4622800"/>
             <wp:effectExtent b="0" l="0" r="0" t="0"/>
-            <wp:docPr descr="Figure 6: Comparison of different sampling ratio impact on M&amp;V estimation accuracy over the entire 24 months (previous results of sampling at 50%/50% shown on the left side of the red dashed line)" title="" id="36" name="Picture"/>
+            <wp:docPr descr="Figure 6: Comparison of different sampling ratio impact on M&amp;V estimation accuracy using buildings with stable electricity usage over the entire 24 months (results of sampling at 50%/50% shown on the left side of the red dashed line)" title="" id="36" name="Picture"/>
             <a:graphic>
               <a:graphicData uri="http://schemas.openxmlformats.org/drawingml/2006/picture">
                 <pic:pic>
                   <pic:nvPicPr>
-                    <pic:cNvPr descr="../figs/supplementary/figs/abscont-1.jpeg" id="37" name="Picture"/>
+                    <pic:cNvPr descr="../figs/supplementary/figs/stablecont-1.jpeg" id="37" name="Picture"/>
                     <pic:cNvPicPr>
                       <a:picLocks noChangeArrowheads="1" noChangeAspect="1"/>
                     </pic:cNvPicPr>
@@ -343,7 +343,7 @@
         <w:pStyle w:val="ImageCaption"/>
       </w:pPr>
       <w:r>
-        <w:t xml:space="preserve">Figure 6: Comparison of different sampling ratio impact on M&amp;V estimation accuracy over the entire 24 months (previous results of sampling at 50%/50% shown on the left side of the red dashed line)</w:t>
+        <w:t xml:space="preserve">Figure 6: Comparison of different sampling ratio impact on M&amp;V estimation accuracy using buildings with stable electricity usage over the entire 24 months (results of sampling at 50%/50% shown on the left side of the red dashed line)</w:t>
       </w:r>
     </w:p>
     <w:p>
@@ -353,14 +353,14 @@
       <w:r>
         <w:drawing>
           <wp:inline>
-            <wp:extent cx="5943600" cy="5283200"/>
+            <wp:extent cx="5943600" cy="4622800"/>
             <wp:effectExtent b="0" l="0" r="0" t="0"/>
-            <wp:docPr descr="Figure 7: Comparison of different sampling interval impact on M&amp;V estimation accuracy over the course of two years (dropped: all non-consecutive days were dropped; kept: all measurements were kept)" title="" id="39" name="Picture"/>
+            <wp:docPr descr="Figure 7: Comparison of different sampling ratio impact on M&amp;V estimation accuracy at the time of satisfying all stopping criteria (expressed without absolute calculation for errors)" title="" id="39" name="Picture"/>
             <a:graphic>
               <a:graphicData uri="http://schemas.openxmlformats.org/drawingml/2006/picture">
                 <pic:pic>
                   <pic:nvPicPr>
-                    <pic:cNvPr descr="../figs/supplementary/figs/absint2y-1.jpeg" id="40" name="Picture"/>
+                    <pic:cNvPr descr="../figs/supplementary/figs/meancont-1.jpeg" id="40" name="Picture"/>
                     <pic:cNvPicPr>
                       <a:picLocks noChangeArrowheads="1" noChangeAspect="1"/>
                     </pic:cNvPicPr>
@@ -374,7 +374,7 @@
                   <pic:spPr bwMode="auto">
                     <a:xfrm>
                       <a:off x="0" y="0"/>
-                      <a:ext cx="5943600" cy="5283200"/>
+                      <a:ext cx="5943600" cy="4622800"/>
                     </a:xfrm>
                     <a:prstGeom prst="rect">
                       <a:avLst/>
@@ -398,7 +398,7 @@
         <w:pStyle w:val="ImageCaption"/>
       </w:pPr>
       <w:r>
-        <w:t xml:space="preserve">Figure 7: Comparison of different sampling interval impact on M&amp;V estimation accuracy over the course of two years (dropped: all non-consecutive days were dropped; kept: all measurements were kept)</w:t>
+        <w:t xml:space="preserve">Figure 7: Comparison of different sampling ratio impact on M&amp;V estimation accuracy at the time of satisfying all stopping criteria (expressed without absolute calculation for errors)</w:t>
       </w:r>
     </w:p>
     <w:p>
@@ -410,12 +410,12 @@
           <wp:inline>
             <wp:extent cx="5943600" cy="5283200"/>
             <wp:effectExtent b="0" l="0" r="0" t="0"/>
-            <wp:docPr descr="Figure 8: Comparison of different sampling interval impact on M&amp;V estimation accuracy after satisfying all stopping criteria (without absolute calculation)" title="" id="42" name="Picture"/>
+            <wp:docPr descr="Figure 8: Comparison of different sampling interval impact on M&amp;V estimation accuracy over the course of two years (dropped: all non-consecutive days were dropped; kept: all measurements were kept)" title="" id="42" name="Picture"/>
             <a:graphic>
               <a:graphicData uri="http://schemas.openxmlformats.org/drawingml/2006/picture">
                 <pic:pic>
                   <pic:nvPicPr>
-                    <pic:cNvPr descr="../figs/supplementary/figs/meanintspt-1.jpeg" id="43" name="Picture"/>
+                    <pic:cNvPr descr="../figs/supplementary/figs/absint2y-1.jpeg" id="43" name="Picture"/>
                     <pic:cNvPicPr>
                       <a:picLocks noChangeArrowheads="1" noChangeAspect="1"/>
                     </pic:cNvPicPr>
@@ -453,7 +453,7 @@
         <w:pStyle w:val="ImageCaption"/>
       </w:pPr>
       <w:r>
-        <w:t xml:space="preserve">Figure 8: Comparison of different sampling interval impact on M&amp;V estimation accuracy after satisfying all stopping criteria (without absolute calculation)</w:t>
+        <w:t xml:space="preserve">Figure 8: Comparison of different sampling interval impact on M&amp;V estimation accuracy over the course of two years (dropped: all non-consecutive days were dropped; kept: all measurements were kept)</w:t>
       </w:r>
     </w:p>
     <w:p>
@@ -465,12 +465,12 @@
           <wp:inline>
             <wp:extent cx="5943600" cy="5283200"/>
             <wp:effectExtent b="0" l="0" r="0" t="0"/>
-            <wp:docPr descr="Figure 9: Comparison of different sampling interval impact on M&amp;V estimation accuracy over the course of the two years (without absolute calculation)" title="" id="45" name="Picture"/>
+            <wp:docPr descr="Figure 9: Comparison of different sampling interval impact on M&amp;V estimation accuracy after satisfying all stopping criteria (without absolute calculation)" title="" id="45" name="Picture"/>
             <a:graphic>
               <a:graphicData uri="http://schemas.openxmlformats.org/drawingml/2006/picture">
                 <pic:pic>
                   <pic:nvPicPr>
-                    <pic:cNvPr descr="../figs/supplementary/figs/meanint2y-1.jpeg" id="46" name="Picture"/>
+                    <pic:cNvPr descr="../figs/supplementary/figs/meanintspt-1.jpeg" id="46" name="Picture"/>
                     <pic:cNvPicPr>
                       <a:picLocks noChangeArrowheads="1" noChangeAspect="1"/>
                     </pic:cNvPicPr>
@@ -508,7 +508,7 @@
         <w:pStyle w:val="ImageCaption"/>
       </w:pPr>
       <w:r>
-        <w:t xml:space="preserve">Figure 9: Comparison of different sampling interval impact on M&amp;V estimation accuracy over the course of the two years (without absolute calculation)</w:t>
+        <w:t xml:space="preserve">Figure 9: Comparison of different sampling interval impact on M&amp;V estimation accuracy after satisfying all stopping criteria (without absolute calculation)</w:t>
       </w:r>
     </w:p>
     <w:p>
@@ -518,14 +518,14 @@
       <w:r>
         <w:drawing>
           <wp:inline>
-            <wp:extent cx="5943600" cy="3962400"/>
+            <wp:extent cx="5943600" cy="5283200"/>
             <wp:effectExtent b="0" l="0" r="0" t="0"/>
-            <wp:docPr descr="Figure 10: Time required to satisfy all stopping criteria starting from March and using a shorter blocking period of 6 weeks" title="" id="48" name="Picture"/>
+            <wp:docPr descr="Figure 10: Comparison of different sampling interval impact on M&amp;V estimation accuracy over the course of the two years (without absolute calculation)" title="" id="48" name="Picture"/>
             <a:graphic>
               <a:graphicData uri="http://schemas.openxmlformats.org/drawingml/2006/picture">
                 <pic:pic>
                   <pic:nvPicPr>
-                    <pic:cNvPr descr="../figs/supplementary/6week_start_time.png" id="49" name="Picture"/>
+                    <pic:cNvPr descr="../figs/supplementary/figs/meanint2y-1.jpeg" id="49" name="Picture"/>
                     <pic:cNvPicPr>
                       <a:picLocks noChangeArrowheads="1" noChangeAspect="1"/>
                     </pic:cNvPicPr>
@@ -539,7 +539,7 @@
                   <pic:spPr bwMode="auto">
                     <a:xfrm>
                       <a:off x="0" y="0"/>
-                      <a:ext cx="5943600" cy="3962400"/>
+                      <a:ext cx="5943600" cy="5283200"/>
                     </a:xfrm>
                     <a:prstGeom prst="rect">
                       <a:avLst/>
@@ -563,7 +563,62 @@
         <w:pStyle w:val="ImageCaption"/>
       </w:pPr>
       <w:r>
-        <w:t xml:space="preserve">Figure 10: Time required to satisfy all stopping criteria starting from March and using a shorter blocking period of 6 weeks</w:t>
+        <w:t xml:space="preserve">Figure 10: Comparison of different sampling interval impact on M&amp;V estimation accuracy over the course of the two years (without absolute calculation)</w:t>
+      </w:r>
+    </w:p>
+    <w:p>
+      <w:pPr>
+        <w:pStyle w:val="CaptionedFigure"/>
+      </w:pPr>
+      <w:r>
+        <w:drawing>
+          <wp:inline>
+            <wp:extent cx="5943600" cy="3169919"/>
+            <wp:effectExtent b="0" l="0" r="0" t="0"/>
+            <wp:docPr descr="Figure 11: Time required to satisfy all stopping criteria starting from March and using a shorter blocking period of 6 weeks" title="" id="51" name="Picture"/>
+            <a:graphic>
+              <a:graphicData uri="http://schemas.openxmlformats.org/drawingml/2006/picture">
+                <pic:pic>
+                  <pic:nvPicPr>
+                    <pic:cNvPr descr="../figs/supplementary/6week_start_time.png" id="52" name="Picture"/>
+                    <pic:cNvPicPr>
+                      <a:picLocks noChangeArrowheads="1" noChangeAspect="1"/>
+                    </pic:cNvPicPr>
+                  </pic:nvPicPr>
+                  <pic:blipFill>
+                    <a:blip r:embed="rId50"/>
+                    <a:stretch>
+                      <a:fillRect/>
+                    </a:stretch>
+                  </pic:blipFill>
+                  <pic:spPr bwMode="auto">
+                    <a:xfrm>
+                      <a:off x="0" y="0"/>
+                      <a:ext cx="5943600" cy="3169919"/>
+                    </a:xfrm>
+                    <a:prstGeom prst="rect">
+                      <a:avLst/>
+                    </a:prstGeom>
+                    <a:noFill/>
+                    <a:ln w="9525">
+                      <a:noFill/>
+                      <a:headEnd/>
+                      <a:tailEnd/>
+                    </a:ln>
+                  </pic:spPr>
+                </pic:pic>
+              </a:graphicData>
+            </a:graphic>
+          </wp:inline>
+        </w:drawing>
+      </w:r>
+    </w:p>
+    <w:p>
+      <w:pPr>
+        <w:pStyle w:val="ImageCaption"/>
+      </w:pPr>
+      <w:r>
+        <w:t xml:space="preserve">Figure 11: Time required to satisfy all stopping criteria starting from March and using a shorter blocking period of 6 weeks</w:t>
       </w:r>
     </w:p>
     <w:sectPr>

</xml_diff>